<commit_message>
fixed incorrect comment in TN
</commit_message>
<xml_diff>
--- a/git_lesson/Mass Communications_Teacher_Notes.docx
+++ b/git_lesson/Mass Communications_Teacher_Notes.docx
@@ -849,8 +849,18 @@
           <w:sz w:val="24"/>
           <w:szCs w:val="24"/>
         </w:rPr>
-        <w:t xml:space="preserve">. No prior knowledge is necessary for this lesson, however, some exposure to excel may be useful for completing the challenge problem. </w:t>
-      </w:r>
+        <w:t>. No prior knowledge is necessary for this lesson</w:t>
+      </w:r>
+      <w:r>
+        <w:rPr>
+          <w:rFonts w:asciiTheme="minorHAnsi" w:hAnsiTheme="minorHAnsi" w:cstheme="minorHAnsi"/>
+          <w:sz w:val="24"/>
+          <w:szCs w:val="24"/>
+        </w:rPr>
+        <w:t>.</w:t>
+      </w:r>
+      <w:bookmarkStart w:id="1" w:name="_GoBack"/>
+      <w:bookmarkEnd w:id="1"/>
     </w:p>
     <w:p>
       <w:pPr>
@@ -1359,7 +1369,6 @@
                 <w:sz w:val="24"/>
                 <w:szCs w:val="24"/>
               </w:rPr>
-              <w:lastRenderedPageBreak/>
               <w:t>One approach to answering these questions is by using a machine learning technique called sentiment analysis.</w:t>
             </w:r>
           </w:p>
@@ -1514,8 +1523,6 @@
               </w:rPr>
               <w:t>Assessments:</w:t>
             </w:r>
-            <w:bookmarkStart w:id="1" w:name="_GoBack"/>
-            <w:bookmarkEnd w:id="1"/>
           </w:p>
           <w:p>
             <w:pPr>
@@ -2189,7 +2196,6 @@
                 <w:szCs w:val="24"/>
                 <w:shd w:val="clear" w:color="auto" w:fill="FFFFFF"/>
               </w:rPr>
-              <w:lastRenderedPageBreak/>
               <w:t>We previously discussed what you might do with the results from these questions. Now we have the answers! How is this useful to airlines? What does this really tell us? Get students to discuss this in groups.</w:t>
             </w:r>
           </w:p>

</xml_diff>